<commit_message>
[sop] 1st version for Fiona
</commit_message>
<xml_diff>
--- a/Ed-Huang-SOP.docx
+++ b/Ed-Huang-SOP.docx
@@ -1,6 +1,7 @@
 
 <file path=word/document.xml><?xml version="1.0" encoding="utf-8"?>
 <w:document xmlns:wpc="http://schemas.microsoft.com/office/word/2010/wordprocessingCanvas" xmlns:cx="http://schemas.microsoft.com/office/drawing/2014/chartex" xmlns:cx1="http://schemas.microsoft.com/office/drawing/2015/9/8/chartex" xmlns:cx2="http://schemas.microsoft.com/office/drawing/2015/10/21/chartex" xmlns:cx3="http://schemas.microsoft.com/office/drawing/2016/5/9/chartex" xmlns:cx4="http://schemas.microsoft.com/office/drawing/2016/5/10/chartex" xmlns:cx5="http://schemas.microsoft.com/office/drawing/2016/5/11/chartex" xmlns:cx6="http://schemas.microsoft.com/office/drawing/2016/5/12/chartex" xmlns:cx7="http://schemas.microsoft.com/office/drawing/2016/5/13/chartex" xmlns:cx8="http://schemas.microsoft.com/office/drawing/2016/5/14/chartex" xmlns:mc="http://schemas.openxmlformats.org/markup-compatibility/2006" xmlns:aink="http://schemas.microsoft.com/office/drawing/2016/ink" xmlns:am3d="http://schemas.microsoft.com/office/drawing/2017/model3d" xmlns:o="urn:schemas-microsoft-com:office:office" xmlns:r="http://schemas.openxmlformats.org/officeDocument/2006/relationships" xmlns:m="http://schemas.openxmlformats.org/officeDocument/2006/math" xmlns:v="urn:schemas-microsoft-com:vml" xmlns:wp14="http://schemas.microsoft.com/office/word/2010/wordprocessingDrawing" xmlns:wp="http://schemas.openxmlformats.org/drawingml/2006/wordprocessingDrawing" xmlns:w10="urn:schemas-microsoft-com:office:word" xmlns:w="http://schemas.openxmlformats.org/wordprocessingml/2006/main" xmlns:w14="http://schemas.microsoft.com/office/word/2010/wordml" xmlns:w15="http://schemas.microsoft.com/office/word/2012/wordml" xmlns:w16cex="http://schemas.microsoft.com/office/word/2018/wordml/cex" xmlns:w16cid="http://schemas.microsoft.com/office/word/2016/wordml/cid" xmlns:w16="http://schemas.microsoft.com/office/word/2018/wordml" xmlns:w16se="http://schemas.microsoft.com/office/word/2015/wordml/symex" xmlns:wpg="http://schemas.microsoft.com/office/word/2010/wordprocessingGroup" xmlns:wpi="http://schemas.microsoft.com/office/word/2010/wordprocessingInk" xmlns:wne="http://schemas.microsoft.com/office/word/2006/wordml" xmlns:wps="http://schemas.microsoft.com/office/word/2010/wordprocessingShape" mc:Ignorable="w14 w15 w16se w16cid w16 w16cex wp14">
+  <w:background w:color="FFFFFF" w:themeColor="background1"/>
   <w:body>
     <w:p>
       <w:pPr>
@@ -38,7 +39,21 @@
         <w:rPr>
           <w:rFonts w:ascii="Times New Roman" w:hAnsi="Times New Roman" w:cs="Times New Roman"/>
         </w:rPr>
-        <w:t xml:space="preserve">My primary research objective and interest is in the area of robot perception. I am currently a research and design engineer in HTC VIVE, and I am actively involved in a research project that is developing object recognition for VR/AR. My work focuses on analyzing point cloud from stereo-scene to recognize objects and obstacles in the indoor environment and lining up a safe playing region for VR/AR players. This project links up my SLAM(Simultaneous </w:t>
+        <w:t xml:space="preserve">My primary research objective and interest is in the area of robot perception. I am currently a research and design engineer in HTC VIVE, and I am actively involved in a research project that is developing object recognition for VR/AR. My work focuses on analyzing point cloud from stereo-scene to recognize objects and obstacles in the indoor environment and lining up a safe playing region for VR/AR players. This project links up my </w:t>
+      </w:r>
+      <w:proofErr w:type="gramStart"/>
+      <w:r>
+        <w:rPr>
+          <w:rFonts w:ascii="Times New Roman" w:hAnsi="Times New Roman" w:cs="Times New Roman"/>
+        </w:rPr>
+        <w:t>SLAM(</w:t>
+      </w:r>
+      <w:proofErr w:type="gramEnd"/>
+      <w:r>
+        <w:rPr>
+          <w:rFonts w:ascii="Times New Roman" w:hAnsi="Times New Roman" w:cs="Times New Roman"/>
+        </w:rPr>
+        <w:t xml:space="preserve">Simultaneous </w:t>
       </w:r>
       <w:proofErr w:type="spellStart"/>
       <w:r>
@@ -52,7 +67,21 @@
         <w:rPr>
           <w:rFonts w:ascii="Times New Roman" w:hAnsi="Times New Roman" w:cs="Times New Roman"/>
         </w:rPr>
-        <w:t xml:space="preserve"> and Mapping) and Robotics background, and some ideas spring in my head. For example, “How to make point cloud(or other sensor data) become semantic for robot?” and “How to use dynamic objects or semantic objects in the map to benefit SLAM?” These ideas stimulate me to undertake further study through your research program.</w:t>
+        <w:t xml:space="preserve"> and Mapping) and Robotics background, and some ideas spring in my head. For example, “How to make point </w:t>
+      </w:r>
+      <w:proofErr w:type="gramStart"/>
+      <w:r>
+        <w:rPr>
+          <w:rFonts w:ascii="Times New Roman" w:hAnsi="Times New Roman" w:cs="Times New Roman"/>
+        </w:rPr>
+        <w:t>cloud(</w:t>
+      </w:r>
+      <w:proofErr w:type="gramEnd"/>
+      <w:r>
+        <w:rPr>
+          <w:rFonts w:ascii="Times New Roman" w:hAnsi="Times New Roman" w:cs="Times New Roman"/>
+        </w:rPr>
+        <w:t>or other sensor data) become semantic for robot?” and “How to use dynamic objects or semantic objects in the map to benefit SLAM?” These ideas stimulate me to undertake further study through your research program.</w:t>
       </w:r>
     </w:p>
     <w:p>
@@ -76,7 +105,19 @@
         <w:rPr>
           <w:rFonts w:ascii="Times New Roman" w:hAnsi="Times New Roman" w:cs="Times New Roman"/>
         </w:rPr>
-        <w:t>Before joining the new VR/AR project, I was a SLAM researcher</w:t>
+        <w:t xml:space="preserve">Before joining the </w:t>
+      </w:r>
+      <w:r>
+        <w:rPr>
+          <w:rFonts w:ascii="Times New Roman" w:hAnsi="Times New Roman" w:cs="Times New Roman"/>
+        </w:rPr>
+        <w:t>object recognition</w:t>
+      </w:r>
+      <w:r>
+        <w:rPr>
+          <w:rFonts w:ascii="Times New Roman" w:hAnsi="Times New Roman" w:cs="Times New Roman"/>
+        </w:rPr>
+        <w:t xml:space="preserve"> project, I was a SLAM researcher</w:t>
       </w:r>
       <w:r>
         <w:rPr>
@@ -88,13 +129,27 @@
         <w:rPr>
           <w:rFonts w:ascii="Times New Roman" w:hAnsi="Times New Roman" w:cs="Times New Roman"/>
         </w:rPr>
-        <w:t>“Advanced and Creative Team”</w:t>
-      </w:r>
-      <w:r>
-        <w:rPr>
-          <w:rFonts w:ascii="Times New Roman" w:hAnsi="Times New Roman" w:cs="Times New Roman"/>
-        </w:rPr>
-        <w:t>(AC-Team)</w:t>
+        <w:t xml:space="preserve">“Advanced and Creative </w:t>
+      </w:r>
+      <w:proofErr w:type="gramStart"/>
+      <w:r>
+        <w:rPr>
+          <w:rFonts w:ascii="Times New Roman" w:hAnsi="Times New Roman" w:cs="Times New Roman"/>
+        </w:rPr>
+        <w:t>Team”</w:t>
+      </w:r>
+      <w:r>
+        <w:rPr>
+          <w:rFonts w:ascii="Times New Roman" w:hAnsi="Times New Roman" w:cs="Times New Roman"/>
+        </w:rPr>
+        <w:t>(</w:t>
+      </w:r>
+      <w:proofErr w:type="gramEnd"/>
+      <w:r>
+        <w:rPr>
+          <w:rFonts w:ascii="Times New Roman" w:hAnsi="Times New Roman" w:cs="Times New Roman"/>
+        </w:rPr>
+        <w:t>AC-Team)</w:t>
       </w:r>
       <w:r>
         <w:rPr>
@@ -238,7 +293,21 @@
         <w:rPr>
           <w:rFonts w:ascii="Times New Roman" w:hAnsi="Times New Roman" w:cs="Times New Roman"/>
         </w:rPr>
-        <w:t xml:space="preserve">camera’s state. Nevertheless, the feature-based(ORB) SLAM still be in our algorithm because </w:t>
+        <w:t>camera’s state. Nevertheless, the feature-</w:t>
+      </w:r>
+      <w:proofErr w:type="gramStart"/>
+      <w:r>
+        <w:rPr>
+          <w:rFonts w:ascii="Times New Roman" w:hAnsi="Times New Roman" w:cs="Times New Roman"/>
+        </w:rPr>
+        <w:t>based(</w:t>
+      </w:r>
+      <w:proofErr w:type="gramEnd"/>
+      <w:r>
+        <w:rPr>
+          <w:rFonts w:ascii="Times New Roman" w:hAnsi="Times New Roman" w:cs="Times New Roman"/>
+        </w:rPr>
+        <w:t xml:space="preserve">ORB) SLAM still be in our algorithm because </w:t>
       </w:r>
       <w:r>
         <w:rPr>
@@ -285,7 +354,7 @@
         <w:snapToGrid w:val="0"/>
         <w:jc w:val="both"/>
         <w:rPr>
-          <w:rFonts w:ascii="Times New Roman" w:hAnsi="Times New Roman" w:cs="Times New Roman" w:hint="eastAsia"/>
+          <w:rFonts w:ascii="Times New Roman" w:hAnsi="Times New Roman" w:cs="Times New Roman"/>
         </w:rPr>
       </w:pPr>
       <w:r>
@@ -621,20 +690,131 @@
         <w:snapToGrid w:val="0"/>
         <w:jc w:val="both"/>
         <w:rPr>
-          <w:rFonts w:ascii="Times New Roman" w:hAnsi="Times New Roman" w:cs="Times New Roman" w:hint="eastAsia"/>
+          <w:rFonts w:ascii="Times New Roman" w:hAnsi="Times New Roman" w:cs="Times New Roman"/>
         </w:rPr>
       </w:pPr>
       <w:r>
         <w:rPr>
-          <w:rFonts w:ascii="Times New Roman" w:hAnsi="Times New Roman" w:cs="Times New Roman" w:hint="eastAsia"/>
-        </w:rPr>
-        <w:t>(</w:t>
-      </w:r>
-      <w:r>
-        <w:rPr>
-          <w:rFonts w:ascii="Times New Roman" w:hAnsi="Times New Roman" w:cs="Times New Roman"/>
-        </w:rPr>
-        <w:t>I am keep improve my research ability and problem solving ability</w:t>
+          <w:rFonts w:ascii="Times New Roman" w:hAnsi="Times New Roman" w:cs="Times New Roman"/>
+        </w:rPr>
+        <w:t xml:space="preserve">The competition in HTC VIVE </w:t>
+      </w:r>
+      <w:r>
+        <w:rPr>
+          <w:rFonts w:ascii="Times New Roman" w:hAnsi="Times New Roman" w:cs="Times New Roman"/>
+        </w:rPr>
+        <w:t>stimulate</w:t>
+      </w:r>
+      <w:r>
+        <w:rPr>
+          <w:rFonts w:ascii="Times New Roman" w:hAnsi="Times New Roman" w:cs="Times New Roman"/>
+        </w:rPr>
+        <w:t>s</w:t>
+      </w:r>
+      <w:r>
+        <w:rPr>
+          <w:rFonts w:ascii="Times New Roman" w:hAnsi="Times New Roman" w:cs="Times New Roman"/>
+        </w:rPr>
+        <w:t xml:space="preserve"> me to </w:t>
+      </w:r>
+      <w:r>
+        <w:rPr>
+          <w:rFonts w:ascii="Times New Roman" w:hAnsi="Times New Roman" w:cs="Times New Roman"/>
+        </w:rPr>
+        <w:t xml:space="preserve">keep to improve my research ability and </w:t>
+      </w:r>
+      <w:proofErr w:type="gramStart"/>
+      <w:r>
+        <w:rPr>
+          <w:rFonts w:ascii="Times New Roman" w:hAnsi="Times New Roman" w:cs="Times New Roman"/>
+        </w:rPr>
+        <w:t>problem solving</w:t>
+      </w:r>
+      <w:proofErr w:type="gramEnd"/>
+      <w:r>
+        <w:rPr>
+          <w:rFonts w:ascii="Times New Roman" w:hAnsi="Times New Roman" w:cs="Times New Roman"/>
+        </w:rPr>
+        <w:t xml:space="preserve"> ability</w:t>
+      </w:r>
+      <w:r>
+        <w:rPr>
+          <w:rFonts w:ascii="Times New Roman" w:hAnsi="Times New Roman" w:cs="Times New Roman"/>
+        </w:rPr>
+        <w:t xml:space="preserve">. The management of HTC VIVE prefers to allocate a topic to different teams in order </w:t>
+      </w:r>
+      <w:r>
+        <w:rPr>
+          <w:rFonts w:ascii="Times New Roman" w:hAnsi="Times New Roman" w:cs="Times New Roman"/>
+        </w:rPr>
+        <w:lastRenderedPageBreak/>
+        <w:t xml:space="preserve">to spread risk. That means only one team’s research result will be product and earn money. AC-TEAM is talents’ gathering. It is not easy to be outstanding in this environment. In order to competing these talents, I cultivate the habit of updating </w:t>
+      </w:r>
+      <w:r>
+        <w:rPr>
+          <w:rFonts w:ascii="Times New Roman" w:hAnsi="Times New Roman" w:cs="Times New Roman"/>
+        </w:rPr>
+        <w:t>professional knowledge and improving my research ability</w:t>
+      </w:r>
+      <w:r>
+        <w:rPr>
+          <w:rFonts w:ascii="Times New Roman" w:hAnsi="Times New Roman" w:cs="Times New Roman"/>
+        </w:rPr>
+        <w:t xml:space="preserve">. I take </w:t>
+      </w:r>
+      <w:r>
+        <w:rPr>
+          <w:rFonts w:ascii="Times New Roman" w:hAnsi="Times New Roman" w:cs="Times New Roman"/>
+        </w:rPr>
+        <w:t>one</w:t>
+      </w:r>
+      <w:r>
+        <w:rPr>
+          <w:rFonts w:ascii="Times New Roman" w:hAnsi="Times New Roman" w:cs="Times New Roman"/>
+        </w:rPr>
+        <w:t xml:space="preserve"> hour every morning to watch top conferences videos</w:t>
+      </w:r>
+      <w:r>
+        <w:rPr>
+          <w:rFonts w:ascii="Times New Roman" w:hAnsi="Times New Roman" w:cs="Times New Roman"/>
+        </w:rPr>
+        <w:t xml:space="preserve"> or some technology news</w:t>
+      </w:r>
+      <w:r>
+        <w:rPr>
+          <w:rFonts w:ascii="Times New Roman" w:hAnsi="Times New Roman" w:cs="Times New Roman"/>
+        </w:rPr>
+        <w:t>. If the video is strongly related to my professionals</w:t>
+      </w:r>
+      <w:r>
+        <w:rPr>
+          <w:rFonts w:ascii="Times New Roman" w:hAnsi="Times New Roman" w:cs="Times New Roman"/>
+        </w:rPr>
+        <w:t xml:space="preserve"> or my research interests</w:t>
+      </w:r>
+      <w:r>
+        <w:rPr>
+          <w:rFonts w:ascii="Times New Roman" w:hAnsi="Times New Roman" w:cs="Times New Roman"/>
+        </w:rPr>
+        <w:t xml:space="preserve">, I will read its paper even download its source code and learn some from it. </w:t>
+      </w:r>
+      <w:r>
+        <w:rPr>
+          <w:rFonts w:ascii="Times New Roman" w:hAnsi="Times New Roman" w:cs="Times New Roman"/>
+        </w:rPr>
+        <w:t>Sometime these knowledge</w:t>
+      </w:r>
+      <w:r>
+        <w:rPr>
+          <w:rFonts w:ascii="Times New Roman" w:hAnsi="Times New Roman" w:cs="Times New Roman"/>
+        </w:rPr>
+        <w:t xml:space="preserve">s can interact and </w:t>
+      </w:r>
+      <w:r>
+        <w:rPr>
+          <w:rFonts w:ascii="Times New Roman" w:hAnsi="Times New Roman" w:cs="Times New Roman"/>
+        </w:rPr>
+        <w:t>develop new idea</w:t>
       </w:r>
       <w:r>
         <w:rPr>
@@ -646,85 +826,23 @@
         <w:rPr>
           <w:rFonts w:ascii="Times New Roman" w:hAnsi="Times New Roman" w:cs="Times New Roman"/>
         </w:rPr>
-        <w:t>)</w:t>
-      </w:r>
-    </w:p>
-    <w:p>
-      <w:pPr>
-        <w:snapToGrid w:val="0"/>
-        <w:jc w:val="both"/>
-        <w:rPr>
-          <w:rFonts w:ascii="Times New Roman" w:hAnsi="Times New Roman" w:cs="Times New Roman"/>
-        </w:rPr>
-      </w:pPr>
-      <w:r>
-        <w:rPr>
-          <w:rFonts w:ascii="Times New Roman" w:hAnsi="Times New Roman" w:cs="Times New Roman"/>
-          <w:highlight w:val="cyan"/>
-        </w:rPr>
-        <w:t xml:space="preserve">The competition in HTC VIVE rigorously distills my research ability. The management of HTC VIVE </w:t>
-      </w:r>
-      <w:r>
-        <w:rPr>
-          <w:rFonts w:ascii="Times New Roman" w:hAnsi="Times New Roman" w:cs="Times New Roman"/>
-          <w:highlight w:val="cyan"/>
-        </w:rPr>
-        <w:lastRenderedPageBreak/>
-        <w:t xml:space="preserve">prefers to allocate a topic to different teams in order to spread risk. That means only one team’s research result will be product and earn money. AC-TEAM is talents’ gathering. It is not easy to be outstanding in this environment. In order to competing these talents, I cultivate the habit of updating the lastest papers and technology news. I take one hour every morning to watch top conferences videos. If the video is strongly related to my professionals, I will read its paper even download its source code and learn some from it. </w:t>
-      </w:r>
-      <w:r>
-        <w:rPr>
-          <w:rFonts w:ascii="Times New Roman" w:hAnsi="Times New Roman" w:cs="Times New Roman"/>
-          <w:highlight w:val="cyan"/>
-        </w:rPr>
-        <w:t>Sometime these knowledge</w:t>
-      </w:r>
-      <w:r>
-        <w:rPr>
-          <w:rFonts w:ascii="Times New Roman" w:hAnsi="Times New Roman" w:cs="Times New Roman"/>
-          <w:highlight w:val="cyan"/>
-        </w:rPr>
-        <w:t xml:space="preserve">s can interact and </w:t>
-      </w:r>
-      <w:r>
-        <w:rPr>
-          <w:rFonts w:ascii="Times New Roman" w:hAnsi="Times New Roman" w:cs="Times New Roman"/>
-          <w:highlight w:val="cyan"/>
-        </w:rPr>
-        <w:t>develop new idea</w:t>
-      </w:r>
-      <w:r>
-        <w:rPr>
-          <w:rFonts w:ascii="Times New Roman" w:hAnsi="Times New Roman" w:cs="Times New Roman"/>
-          <w:highlight w:val="cyan"/>
-        </w:rPr>
-        <w:t>.</w:t>
-      </w:r>
-      <w:r>
-        <w:rPr>
-          <w:rFonts w:ascii="Times New Roman" w:hAnsi="Times New Roman" w:cs="Times New Roman"/>
-          <w:highlight w:val="cyan"/>
-        </w:rPr>
         <w:t xml:space="preserve"> </w:t>
       </w:r>
       <w:r>
         <w:rPr>
           <w:rFonts w:ascii="Times New Roman" w:hAnsi="Times New Roman" w:cs="Times New Roman"/>
-          <w:highlight w:val="cyan"/>
         </w:rPr>
         <w:t xml:space="preserve">This habit has been kept three years. In the first two years, I concentrated more on SLAM and robot perception. However, I gradually change my focus to machine learning and robot reasoning in this year because machine learning become powerful in computer vision in these decades. I consider that machine learning will be broadly applied </w:t>
       </w:r>
       <w:r>
         <w:rPr>
           <w:rFonts w:ascii="Times New Roman" w:hAnsi="Times New Roman" w:cs="Times New Roman"/>
-          <w:highlight w:val="cyan"/>
         </w:rPr>
         <w:t xml:space="preserve">in robot perception </w:t>
       </w:r>
       <w:r>
         <w:rPr>
           <w:rFonts w:ascii="Times New Roman" w:hAnsi="Times New Roman" w:cs="Times New Roman"/>
-          <w:highlight w:val="cyan"/>
         </w:rPr>
         <w:t>in the future.</w:t>
       </w:r>
@@ -750,7 +868,31 @@
         <w:rPr>
           <w:rFonts w:ascii="Times New Roman" w:hAnsi="Times New Roman" w:cs="Times New Roman"/>
         </w:rPr>
-        <w:t>My research journey started from Robotics Lab under Prof. Han-Pang Huang in the graduate school of Mechanical Engineering at National Taiwan University (NTU). Robotics Lab equipped me with diversity robot-related knowledge because it is the largest lab in the graduate school of mechanical engineering. Robotics Lab have many fields, including manipulation robot, humanoid (biped) robot and mobile robot. The most attracting thing in Robotics Lab is that the members like to discuss and are glad to share research result and suggestion. During the discussion, my robot knowledge is broadly extended, and some idea and research are figured out. For example, my master thesis combines SLAM and humanoid robot’s path planning. This research is beholden to the researchers of both humanoid (biped) robot and mobile robot. The experience in Robotics Lab constructed my research foundation. Until today, in HTC VIVE, I use Robotics knowledge on my work.</w:t>
+        <w:t xml:space="preserve">My research journey started from Robotics Lab under Prof. Han-Pang Huang in the graduate school of Mechanical Engineering at National Taiwan University (NTU). Robotics Lab equipped me with diversity robot-related knowledge because it is the largest lab in the graduate school of mechanical engineering. Robotics Lab </w:t>
+      </w:r>
+      <w:r>
+        <w:rPr>
+          <w:rFonts w:ascii="Times New Roman" w:hAnsi="Times New Roman" w:cs="Times New Roman"/>
+        </w:rPr>
+        <w:t>contain</w:t>
+      </w:r>
+      <w:r>
+        <w:rPr>
+          <w:rFonts w:ascii="Times New Roman" w:hAnsi="Times New Roman" w:cs="Times New Roman"/>
+        </w:rPr>
+        <w:t xml:space="preserve"> many fields, including manipulation robot, humanoid (biped) robot and mobile robot. The most attracting thing in Robotics Lab is that the members like to discuss and are glad to share research result and </w:t>
+      </w:r>
+      <w:r>
+        <w:rPr>
+          <w:rFonts w:ascii="Times New Roman" w:hAnsi="Times New Roman" w:cs="Times New Roman"/>
+        </w:rPr>
+        <w:t xml:space="preserve">give </w:t>
+      </w:r>
+      <w:r>
+        <w:rPr>
+          <w:rFonts w:ascii="Times New Roman" w:hAnsi="Times New Roman" w:cs="Times New Roman"/>
+        </w:rPr>
+        <w:t>suggestion. During the discussion, my robot knowledge is broadly extended, and some idea and research are figured out. For example, my master thesis combines SLAM and humanoid robot’s path planning. This research is beholden to the researchers of both humanoid (biped) robot and mobile robot. The experience in Robotics Lab constructed my research foundation. Until today, in HTC VIVE, I use Robotics knowledge on my work.</w:t>
       </w:r>
     </w:p>
     <w:p>
@@ -774,7 +916,221 @@
         <w:rPr>
           <w:rFonts w:ascii="Times New Roman" w:hAnsi="Times New Roman" w:cs="Times New Roman"/>
         </w:rPr>
-        <w:t>For these reasons, the Robotics Institute at Carnegie Mellon University is especially attractive to me. I am intrigued by several interesting research projects carried on by its faculty members. In particular, Professor Sebastian Scherer’s research in autonomous aerial robots is fascinating. His research recently tends to integrate robot perception and automatic control with machine learning. This integrated research is what I desire to do. For example, (…)</w:t>
+        <w:t xml:space="preserve">For these reasons, the Robotics Institute at Carnegie Mellon University is especially attractive to me. I am intrigued by several interesting research projects carried on by its faculty members. In particular, Professor Sebastian Scherer’s research in autonomous aerial robots is fascinating. His research recently tends to integrate robot perception and automatic control with machine learning. This integrated research is what I desire to do. For example, </w:t>
+      </w:r>
+      <w:r>
+        <w:rPr>
+          <w:rFonts w:ascii="Times New Roman" w:hAnsi="Times New Roman" w:cs="Times New Roman"/>
+          <w:i/>
+          <w:iCs/>
+        </w:rPr>
+        <w:t>“Visual Memorability for Robotic Interestingness via Unsupervised Online Learning”</w:t>
+      </w:r>
+      <w:r>
+        <w:rPr>
+          <w:rFonts w:ascii="Times New Roman" w:hAnsi="Times New Roman" w:cs="Times New Roman"/>
+        </w:rPr>
+        <w:t xml:space="preserve"> introduces the concept of interestingness detection</w:t>
+      </w:r>
+      <w:r>
+        <w:rPr>
+          <w:rFonts w:ascii="Times New Roman" w:hAnsi="Times New Roman" w:cs="Times New Roman"/>
+        </w:rPr>
+        <w:t xml:space="preserve">. We know that “how to decide keyframe or </w:t>
+      </w:r>
+      <w:proofErr w:type="spellStart"/>
+      <w:r>
+        <w:rPr>
+          <w:rFonts w:ascii="Times New Roman" w:hAnsi="Times New Roman" w:cs="Times New Roman"/>
+        </w:rPr>
+        <w:t>keypoint</w:t>
+      </w:r>
+      <w:proofErr w:type="spellEnd"/>
+      <w:r>
+        <w:rPr>
+          <w:rFonts w:ascii="Times New Roman" w:hAnsi="Times New Roman" w:cs="Times New Roman"/>
+        </w:rPr>
+        <w:t>?</w:t>
+      </w:r>
+      <w:r>
+        <w:rPr>
+          <w:rFonts w:ascii="Times New Roman" w:hAnsi="Times New Roman" w:cs="Times New Roman"/>
+        </w:rPr>
+        <w:t>”</w:t>
+      </w:r>
+      <w:r>
+        <w:rPr>
+          <w:rFonts w:ascii="Times New Roman" w:hAnsi="Times New Roman" w:cs="Times New Roman"/>
+        </w:rPr>
+        <w:t xml:space="preserve"> is always </w:t>
+      </w:r>
+      <w:r>
+        <w:rPr>
+          <w:rFonts w:ascii="Times New Roman" w:hAnsi="Times New Roman" w:cs="Times New Roman"/>
+        </w:rPr>
+        <w:t xml:space="preserve">a </w:t>
+      </w:r>
+      <w:r>
+        <w:rPr>
+          <w:rFonts w:ascii="Times New Roman" w:hAnsi="Times New Roman" w:cs="Times New Roman"/>
+        </w:rPr>
+        <w:t>critical issue for robot mapping, especial</w:t>
+      </w:r>
+      <w:r>
+        <w:rPr>
+          <w:rFonts w:ascii="Times New Roman" w:hAnsi="Times New Roman" w:cs="Times New Roman"/>
+        </w:rPr>
+        <w:t>ly</w:t>
+      </w:r>
+      <w:r>
+        <w:rPr>
+          <w:rFonts w:ascii="Times New Roman" w:hAnsi="Times New Roman" w:cs="Times New Roman"/>
+        </w:rPr>
+        <w:t xml:space="preserve"> in </w:t>
+      </w:r>
+      <w:r>
+        <w:rPr>
+          <w:rFonts w:ascii="Times New Roman" w:hAnsi="Times New Roman" w:cs="Times New Roman" w:hint="eastAsia"/>
+        </w:rPr>
+        <w:t>r</w:t>
+      </w:r>
+      <w:r>
+        <w:rPr>
+          <w:rFonts w:ascii="Times New Roman" w:hAnsi="Times New Roman" w:cs="Times New Roman"/>
+        </w:rPr>
+        <w:t>epeated monotonous scene</w:t>
+      </w:r>
+      <w:r>
+        <w:rPr>
+          <w:rFonts w:ascii="Times New Roman" w:hAnsi="Times New Roman" w:cs="Times New Roman"/>
+        </w:rPr>
+        <w:t xml:space="preserve"> case.</w:t>
+      </w:r>
+      <w:r>
+        <w:rPr>
+          <w:rFonts w:ascii="Times New Roman" w:hAnsi="Times New Roman" w:cs="Times New Roman"/>
+        </w:rPr>
+        <w:t xml:space="preserve"> Air Lab beautifully conquer</w:t>
+      </w:r>
+      <w:r>
+        <w:rPr>
+          <w:rFonts w:ascii="Times New Roman" w:hAnsi="Times New Roman" w:cs="Times New Roman"/>
+        </w:rPr>
+        <w:t>ed</w:t>
+      </w:r>
+      <w:r>
+        <w:rPr>
+          <w:rFonts w:ascii="Times New Roman" w:hAnsi="Times New Roman" w:cs="Times New Roman"/>
+        </w:rPr>
+        <w:t xml:space="preserve"> the problem by three learning strateg</w:t>
+      </w:r>
+      <w:r>
+        <w:rPr>
+          <w:rFonts w:ascii="Times New Roman" w:hAnsi="Times New Roman" w:cs="Times New Roman"/>
+        </w:rPr>
+        <w:t>ies</w:t>
+      </w:r>
+      <w:r>
+        <w:rPr>
+          <w:rFonts w:ascii="Times New Roman" w:hAnsi="Times New Roman" w:cs="Times New Roman"/>
+        </w:rPr>
+        <w:t>.</w:t>
+      </w:r>
+      <w:r>
+        <w:rPr>
+          <w:rFonts w:ascii="Times New Roman" w:hAnsi="Times New Roman" w:cs="Times New Roman"/>
+        </w:rPr>
+        <w:t xml:space="preserve"> </w:t>
+      </w:r>
+      <w:r>
+        <w:rPr>
+          <w:rFonts w:ascii="Times New Roman" w:hAnsi="Times New Roman" w:cs="Times New Roman"/>
+        </w:rPr>
+        <w:t xml:space="preserve">In addition, Air Lab is good at </w:t>
+      </w:r>
+      <w:r>
+        <w:rPr>
+          <w:rFonts w:ascii="Times New Roman" w:hAnsi="Times New Roman" w:cs="Times New Roman"/>
+        </w:rPr>
+        <w:t xml:space="preserve">fusing </w:t>
+      </w:r>
+      <w:r>
+        <w:rPr>
+          <w:rFonts w:ascii="Times New Roman" w:hAnsi="Times New Roman" w:cs="Times New Roman"/>
+        </w:rPr>
+        <w:t>SLAM</w:t>
+      </w:r>
+      <w:r>
+        <w:rPr>
+          <w:rFonts w:ascii="Times New Roman" w:hAnsi="Times New Roman" w:cs="Times New Roman"/>
+        </w:rPr>
+        <w:t xml:space="preserve"> and path planning.</w:t>
+      </w:r>
+      <w:r>
+        <w:rPr>
+          <w:rFonts w:ascii="Times New Roman" w:hAnsi="Times New Roman" w:cs="Times New Roman"/>
+        </w:rPr>
+        <w:t xml:space="preserve"> </w:t>
+      </w:r>
+      <w:r>
+        <w:rPr>
+          <w:rFonts w:ascii="Times New Roman" w:hAnsi="Times New Roman" w:cs="Times New Roman"/>
+          <w:i/>
+          <w:iCs/>
+        </w:rPr>
+        <w:t xml:space="preserve">“DROAN - Disparity-space Representation for Obstacle </w:t>
+      </w:r>
+      <w:proofErr w:type="spellStart"/>
+      <w:r>
+        <w:rPr>
+          <w:rFonts w:ascii="Times New Roman" w:hAnsi="Times New Roman" w:cs="Times New Roman"/>
+          <w:i/>
+          <w:iCs/>
+        </w:rPr>
+        <w:t>AvoidaNce</w:t>
+      </w:r>
+      <w:proofErr w:type="spellEnd"/>
+      <w:r>
+        <w:rPr>
+          <w:rFonts w:ascii="Times New Roman" w:hAnsi="Times New Roman" w:cs="Times New Roman"/>
+          <w:i/>
+          <w:iCs/>
+        </w:rPr>
+        <w:t>”</w:t>
+      </w:r>
+      <w:r>
+        <w:rPr>
+          <w:rFonts w:ascii="Times New Roman" w:hAnsi="Times New Roman" w:cs="Times New Roman"/>
+          <w:i/>
+          <w:iCs/>
+        </w:rPr>
+        <w:t xml:space="preserve"> </w:t>
+      </w:r>
+      <w:r>
+        <w:rPr>
+          <w:rFonts w:ascii="Times New Roman" w:hAnsi="Times New Roman" w:cs="Times New Roman"/>
+        </w:rPr>
+        <w:t>describes wonderful conse</w:t>
+      </w:r>
+      <w:r>
+        <w:rPr>
+          <w:rFonts w:ascii="Times New Roman" w:hAnsi="Times New Roman" w:cs="Times New Roman"/>
+        </w:rPr>
+        <w:t xml:space="preserve">nsus of mapping and obstacle avoidance. Therefore, Air Lab is the reason why I apply the </w:t>
+      </w:r>
+      <w:proofErr w:type="spellStart"/>
+      <w:r>
+        <w:rPr>
+          <w:rFonts w:ascii="Times New Roman" w:hAnsi="Times New Roman" w:cs="Times New Roman"/>
+        </w:rPr>
+        <w:t>programe</w:t>
+      </w:r>
+      <w:proofErr w:type="spellEnd"/>
+      <w:r>
+        <w:rPr>
+          <w:rFonts w:ascii="Times New Roman" w:hAnsi="Times New Roman" w:cs="Times New Roman"/>
+        </w:rPr>
+        <w:t xml:space="preserve"> in CMU RI.</w:t>
       </w:r>
     </w:p>
     <w:p>
@@ -797,7 +1153,6 @@
       <w:r>
         <w:rPr>
           <w:rFonts w:ascii="Times New Roman" w:hAnsi="Times New Roman" w:cs="Times New Roman"/>
-          <w:highlight w:val="cyan"/>
         </w:rPr>
         <w:t>My career goal is to develop a robot system that senses the world like human beings. Robot perception becomes powerful in these years. However, there is still challenges. For example, human beings sense objects in the environment directly by objects’ location instead of point cloud or voxel. “How object recognition feedback to robot’s state estimation?” is not well-defined as I know. To study this question and the questions I mentioned in the first paragraph, I desire to do research in advanced degree, and I believe that the Robotics Institute at Carnegie Mellon University is good fit for me. The resources and breadth of robot research performed at CMU will provide me with the experience that I need to pursue my passion in robot perception.</w:t>
       </w:r>
@@ -941,6 +1296,7 @@
     <w:lsdException w:name="HTML Sample" w:semiHidden="1" w:unhideWhenUsed="1"/>
     <w:lsdException w:name="HTML Typewriter" w:semiHidden="1" w:unhideWhenUsed="1"/>
     <w:lsdException w:name="HTML Variable" w:semiHidden="1" w:unhideWhenUsed="1"/>
+    <w:lsdException w:name="Normal Table" w:semiHidden="1" w:unhideWhenUsed="1"/>
     <w:lsdException w:name="annotation subject" w:semiHidden="1" w:unhideWhenUsed="1"/>
     <w:lsdException w:name="No List" w:semiHidden="1" w:unhideWhenUsed="1"/>
     <w:lsdException w:name="Outline List 1" w:semiHidden="1" w:unhideWhenUsed="1"/>
@@ -983,8 +1339,11 @@
     <w:lsdException w:name="Table Contemporary" w:semiHidden="1" w:unhideWhenUsed="1"/>
     <w:lsdException w:name="Table Elegant" w:semiHidden="1" w:unhideWhenUsed="1"/>
     <w:lsdException w:name="Table Professional" w:semiHidden="1" w:unhideWhenUsed="1"/>
+    <w:lsdException w:name="Table Subtle 1" w:semiHidden="1" w:unhideWhenUsed="1"/>
     <w:lsdException w:name="Table Subtle 2" w:semiHidden="1" w:unhideWhenUsed="1"/>
     <w:lsdException w:name="Table Web 1" w:semiHidden="1" w:unhideWhenUsed="1"/>
+    <w:lsdException w:name="Table Web 2" w:semiHidden="1" w:unhideWhenUsed="1"/>
+    <w:lsdException w:name="Table Web 3" w:semiHidden="1" w:unhideWhenUsed="1"/>
     <w:lsdException w:name="Balloon Text" w:semiHidden="1" w:unhideWhenUsed="1"/>
     <w:lsdException w:name="Table Grid" w:uiPriority="39"/>
     <w:lsdException w:name="Table Theme" w:semiHidden="1" w:unhideWhenUsed="1"/>

</xml_diff>